<commit_message>
New translations v2_content_video_scripts.docx (Swati)
</commit_message>
<xml_diff>
--- a/translations/parent_text_v2/ss/ss_v2_content_video_scripts.docx
+++ b/translations/parent_text_v2/ss/ss_v2_content_video_scripts.docx
@@ -178,7 +178,7 @@
             <w:bookmarkStart w:colFirst="0" w:colLast="0" w:name="_azpq5nmpkp5a" w:id="1"/>
             <w:bookmarkEnd w:id="1"/>
             <w:r>
-              <w:t xml:space="preserve">Hi! How are you feeling right now? </w:t>
+              <w:t xml:space="preserve">Sawubona! How are you feeling right now? </w:t>
             </w:r>
           </w:p>
           <w:p>
@@ -4173,7 +4173,7 @@
             <w:bookmarkStart w:colFirst="0" w:colLast="0" w:name="_sj30fd2gj4ca" w:id="13"/>
             <w:bookmarkEnd w:id="13"/>
             <w:r>
-              <w:t>[pause]</w:t>
+              <w:t>[phumula]</w:t>
             </w:r>
           </w:p>
           <w:p>
@@ -4203,7 +4203,7 @@
             <w:bookmarkStart w:colFirst="0" w:colLast="0" w:name="_zeg8qub7sjdq" w:id="25"/>
             <w:bookmarkEnd w:id="25"/>
             <w:r>
-              <w:t>[pause]</w:t>
+              <w:t>[phumula]</w:t>
             </w:r>
           </w:p>
           <w:p>

</xml_diff>